<commit_message>
Project Information file updated
New update to public/docs/Project Information.docx file
</commit_message>
<xml_diff>
--- a/public/docs/Project Information.docx
+++ b/public/docs/Project Information.docx
@@ -105,15 +105,13 @@
         </w:rPr>
         <w:t xml:space="preserve"> Frameworks course at Georgian College </w:t>
       </w:r>
-      <w:proofErr w:type="gramStart"/>
-      <w:r>
-        <w:rPr>
-          <w:sz w:val="24"/>
-          <w:szCs w:val="24"/>
-        </w:rPr>
-        <w:t>on</w:t>
-      </w:r>
-      <w:proofErr w:type="gramEnd"/>
+      <w:r>
+        <w:rPr>
+          <w:sz w:val="24"/>
+          <w:szCs w:val="24"/>
+        </w:rPr>
+        <w:t>in</w:t>
+      </w:r>
       <w:r>
         <w:rPr>
           <w:sz w:val="24"/>
@@ -254,6 +252,29 @@
         </w:rPr>
         <w:t>Bootstrap</w:t>
       </w:r>
+      <w:r>
+        <w:rPr>
+          <w:sz w:val="24"/>
+          <w:szCs w:val="24"/>
+        </w:rPr>
+        <w:t xml:space="preserve"> – used to stylize components. I’ve used the </w:t>
+      </w:r>
+      <w:proofErr w:type="spellStart"/>
+      <w:r>
+        <w:rPr>
+          <w:sz w:val="24"/>
+          <w:szCs w:val="24"/>
+        </w:rPr>
+        <w:t>menubar</w:t>
+      </w:r>
+      <w:proofErr w:type="spellEnd"/>
+      <w:r>
+        <w:rPr>
+          <w:sz w:val="24"/>
+          <w:szCs w:val="24"/>
+        </w:rPr>
+        <w:t>, cards, in between others.</w:t>
+      </w:r>
     </w:p>
     <w:p>
       <w:pPr>
@@ -274,6 +295,45 @@
         </w:rPr>
         <w:t>Font awesome</w:t>
       </w:r>
+      <w:r>
+        <w:rPr>
+          <w:sz w:val="24"/>
+          <w:szCs w:val="24"/>
+        </w:rPr>
+        <w:t xml:space="preserve"> – used to show the </w:t>
+      </w:r>
+      <w:proofErr w:type="spellStart"/>
+      <w:r>
+        <w:rPr>
+          <w:sz w:val="24"/>
+          <w:szCs w:val="24"/>
+        </w:rPr>
+        <w:t>github</w:t>
+      </w:r>
+      <w:proofErr w:type="spellEnd"/>
+      <w:r>
+        <w:rPr>
+          <w:sz w:val="24"/>
+          <w:szCs w:val="24"/>
+        </w:rPr>
+        <w:t xml:space="preserve"> and </w:t>
+      </w:r>
+      <w:proofErr w:type="spellStart"/>
+      <w:r>
+        <w:rPr>
+          <w:sz w:val="24"/>
+          <w:szCs w:val="24"/>
+        </w:rPr>
+        <w:t>linkedin</w:t>
+      </w:r>
+      <w:proofErr w:type="spellEnd"/>
+      <w:r>
+        <w:rPr>
+          <w:sz w:val="24"/>
+          <w:szCs w:val="24"/>
+        </w:rPr>
+        <w:t xml:space="preserve"> icons on footer</w:t>
+      </w:r>
     </w:p>
     <w:p>
       <w:pPr>
@@ -303,6 +363,29 @@
         </w:rPr>
         <w:t xml:space="preserve"> – package that sends contact form information to e-mail</w:t>
       </w:r>
+      <w:r>
+        <w:rPr>
+          <w:sz w:val="24"/>
+          <w:szCs w:val="24"/>
+        </w:rPr>
+        <w:t xml:space="preserve">. I used the correspondent </w:t>
+      </w:r>
+      <w:proofErr w:type="spellStart"/>
+      <w:r>
+        <w:rPr>
+          <w:sz w:val="24"/>
+          <w:szCs w:val="24"/>
+        </w:rPr>
+        <w:t>npm</w:t>
+      </w:r>
+      <w:proofErr w:type="spellEnd"/>
+      <w:r>
+        <w:rPr>
+          <w:sz w:val="24"/>
+          <w:szCs w:val="24"/>
+        </w:rPr>
+        <w:t xml:space="preserve"> package and followed the instructions on how to write the code.</w:t>
+      </w:r>
     </w:p>
     <w:p>
       <w:pPr>
@@ -330,7 +413,42 @@
           <w:sz w:val="24"/>
           <w:szCs w:val="24"/>
         </w:rPr>
-        <w:t xml:space="preserve"> - .env file that holds </w:t>
+        <w:t xml:space="preserve"> </w:t>
+      </w:r>
+      <w:r>
+        <w:rPr>
+          <w:sz w:val="24"/>
+          <w:szCs w:val="24"/>
+        </w:rPr>
+        <w:t>–</w:t>
+      </w:r>
+      <w:r>
+        <w:rPr>
+          <w:sz w:val="24"/>
+          <w:szCs w:val="24"/>
+        </w:rPr>
+        <w:t xml:space="preserve"> </w:t>
+      </w:r>
+      <w:r>
+        <w:rPr>
+          <w:sz w:val="24"/>
+          <w:szCs w:val="24"/>
+        </w:rPr>
+        <w:t xml:space="preserve">created an </w:t>
+      </w:r>
+      <w:r>
+        <w:rPr>
+          <w:sz w:val="24"/>
+          <w:szCs w:val="24"/>
+        </w:rPr>
+        <w:t xml:space="preserve">.env file that holds </w:t>
+      </w:r>
+      <w:r>
+        <w:rPr>
+          <w:sz w:val="24"/>
+          <w:szCs w:val="24"/>
+        </w:rPr>
+        <w:t xml:space="preserve">the </w:t>
       </w:r>
       <w:proofErr w:type="spellStart"/>
       <w:r>
@@ -338,6 +456,29 @@
           <w:sz w:val="24"/>
           <w:szCs w:val="24"/>
         </w:rPr>
+        <w:t>gmail</w:t>
+      </w:r>
+      <w:proofErr w:type="spellEnd"/>
+      <w:r>
+        <w:rPr>
+          <w:sz w:val="24"/>
+          <w:szCs w:val="24"/>
+        </w:rPr>
+        <w:t xml:space="preserve"> login information</w:t>
+      </w:r>
+      <w:r>
+        <w:rPr>
+          <w:sz w:val="24"/>
+          <w:szCs w:val="24"/>
+        </w:rPr>
+        <w:t xml:space="preserve"> so </w:t>
+      </w:r>
+      <w:proofErr w:type="spellStart"/>
+      <w:r>
+        <w:rPr>
+          <w:sz w:val="24"/>
+          <w:szCs w:val="24"/>
+        </w:rPr>
         <w:t>nodemailer</w:t>
       </w:r>
       <w:proofErr w:type="spellEnd"/>
@@ -346,7 +487,14 @@
           <w:sz w:val="24"/>
           <w:szCs w:val="24"/>
         </w:rPr>
-        <w:t xml:space="preserve"> login information</w:t>
+        <w:t xml:space="preserve"> can send the e-mails from the contact form.</w:t>
+      </w:r>
+      <w:r>
+        <w:rPr>
+          <w:sz w:val="24"/>
+          <w:szCs w:val="24"/>
+        </w:rPr>
+        <w:t xml:space="preserve"> This package allows the project to read the .env file.</w:t>
       </w:r>
     </w:p>
     <w:p>
@@ -575,6 +723,7 @@
           <w:sz w:val="24"/>
           <w:szCs w:val="24"/>
         </w:rPr>
+        <w:lastRenderedPageBreak/>
         <w:t>Roboto</w:t>
       </w:r>
     </w:p>
@@ -615,7 +764,6 @@
         <w:rPr>
           <w:noProof/>
         </w:rPr>
-        <w:lastRenderedPageBreak/>
         <w:drawing>
           <wp:inline distT="0" distB="0" distL="0" distR="0" wp14:anchorId="7314D575" wp14:editId="58C99639">
             <wp:extent cx="5943600" cy="4827270"/>
@@ -657,6 +805,41 @@
             </a:graphic>
           </wp:inline>
         </w:drawing>
+      </w:r>
+    </w:p>
+    <w:p/>
+    <w:p>
+      <w:pPr>
+        <w:rPr>
+          <w:sz w:val="24"/>
+          <w:szCs w:val="24"/>
+        </w:rPr>
+      </w:pPr>
+      <w:r>
+        <w:tab/>
+      </w:r>
+      <w:r>
+        <w:rPr>
+          <w:sz w:val="24"/>
+          <w:szCs w:val="24"/>
+        </w:rPr>
+        <w:t xml:space="preserve">The project is on </w:t>
+      </w:r>
+      <w:proofErr w:type="gramStart"/>
+      <w:r>
+        <w:rPr>
+          <w:sz w:val="24"/>
+          <w:szCs w:val="24"/>
+        </w:rPr>
+        <w:t>GitHub</w:t>
+      </w:r>
+      <w:proofErr w:type="gramEnd"/>
+      <w:r>
+        <w:rPr>
+          <w:sz w:val="24"/>
+          <w:szCs w:val="24"/>
+        </w:rPr>
+        <w:t xml:space="preserve"> and it’s built online on Heroku when pushed to the main branch.</w:t>
       </w:r>
     </w:p>
     <w:sectPr>

</xml_diff>

<commit_message>
Security Improved and documentation
Environment variables added to Heroku for improved security. Documentation inside public/docs updates
</commit_message>
<xml_diff>
--- a/public/docs/Project Information.docx
+++ b/public/docs/Project Information.docx
@@ -31,19 +31,7 @@
           <w:rPr>
             <w:rStyle w:val="Hyperlink"/>
           </w:rPr>
-          <w:t>https</w:t>
-        </w:r>
-        <w:r>
-          <w:rPr>
-            <w:rStyle w:val="Hyperlink"/>
-          </w:rPr>
-          <w:t>:</w:t>
-        </w:r>
-        <w:r>
-          <w:rPr>
-            <w:rStyle w:val="Hyperlink"/>
-          </w:rPr>
-          <w:t>//javascript-assignment-01-mgb.herokuapp.com/</w:t>
+          <w:t>https://javascript-assignment-01-mgb.herokuapp.com/</w:t>
         </w:r>
       </w:hyperlink>
     </w:p>
@@ -52,19 +40,7 @@
         <w:pStyle w:val="Heading1"/>
       </w:pPr>
       <w:r>
-        <w:t>https://</w:t>
-      </w:r>
-      <w:r>
-        <w:t>g</w:t>
-      </w:r>
-      <w:r>
-        <w:t>ithub.com/goisborges/Assignm</w:t>
-      </w:r>
-      <w:r>
-        <w:t>e</w:t>
-      </w:r>
-      <w:r>
-        <w:t>nt-01.git</w:t>
+        <w:t>https://github.com/goisborges/Assignment-01.git</w:t>
       </w:r>
     </w:p>
     <w:p>
@@ -133,21 +109,7 @@
           <w:szCs w:val="24"/>
         </w:rPr>
         <w:tab/>
-        <w:t xml:space="preserve">The project was created using </w:t>
-      </w:r>
-      <w:r>
-        <w:rPr>
-          <w:sz w:val="24"/>
-          <w:szCs w:val="24"/>
-        </w:rPr>
-        <w:t>Node.js</w:t>
-      </w:r>
-      <w:r>
-        <w:rPr>
-          <w:sz w:val="24"/>
-          <w:szCs w:val="24"/>
-        </w:rPr>
-        <w:t xml:space="preserve"> and Express.js.</w:t>
+        <w:t>The project was created using Node.js and Express.js.</w:t>
       </w:r>
     </w:p>
     <w:p>
@@ -840,6 +802,143 @@
           <w:szCs w:val="24"/>
         </w:rPr>
         <w:t xml:space="preserve"> and it’s built online on Heroku when pushed to the main branch.</w:t>
+      </w:r>
+    </w:p>
+    <w:p>
+      <w:pPr>
+        <w:rPr>
+          <w:sz w:val="24"/>
+          <w:szCs w:val="24"/>
+        </w:rPr>
+      </w:pPr>
+      <w:r>
+        <w:rPr>
+          <w:sz w:val="24"/>
+          <w:szCs w:val="24"/>
+        </w:rPr>
+        <w:tab/>
+        <w:t>Contact Form (</w:t>
+      </w:r>
+      <w:proofErr w:type="spellStart"/>
+      <w:r>
+        <w:rPr>
+          <w:sz w:val="24"/>
+          <w:szCs w:val="24"/>
+        </w:rPr>
+        <w:t>Nodemon</w:t>
+      </w:r>
+      <w:proofErr w:type="spellEnd"/>
+      <w:r>
+        <w:rPr>
+          <w:sz w:val="24"/>
+          <w:szCs w:val="24"/>
+        </w:rPr>
+        <w:t>):</w:t>
+      </w:r>
+    </w:p>
+    <w:p>
+      <w:pPr>
+        <w:rPr>
+          <w:sz w:val="24"/>
+          <w:szCs w:val="24"/>
+        </w:rPr>
+      </w:pPr>
+      <w:r>
+        <w:rPr>
+          <w:noProof/>
+          <w:sz w:val="24"/>
+          <w:szCs w:val="24"/>
+        </w:rPr>
+        <w:lastRenderedPageBreak/>
+        <w:drawing>
+          <wp:inline distT="0" distB="0" distL="0" distR="0" wp14:anchorId="1D06DDED" wp14:editId="047364A3">
+            <wp:extent cx="3031958" cy="3906237"/>
+            <wp:effectExtent l="0" t="0" r="3810" b="5715"/>
+            <wp:docPr id="2" name="Picture 2" descr="Graphical user interface, application&#10;&#10;Description automatically generated"/>
+            <wp:cNvGraphicFramePr>
+              <a:graphicFrameLocks xmlns:a="http://schemas.openxmlformats.org/drawingml/2006/main" noChangeAspect="1"/>
+            </wp:cNvGraphicFramePr>
+            <a:graphic xmlns:a="http://schemas.openxmlformats.org/drawingml/2006/main">
+              <a:graphicData uri="http://schemas.openxmlformats.org/drawingml/2006/picture">
+                <pic:pic xmlns:pic="http://schemas.openxmlformats.org/drawingml/2006/picture">
+                  <pic:nvPicPr>
+                    <pic:cNvPr id="2" name="Picture 2" descr="Graphical user interface, application&#10;&#10;Description automatically generated"/>
+                    <pic:cNvPicPr/>
+                  </pic:nvPicPr>
+                  <pic:blipFill>
+                    <a:blip r:embed="rId7">
+                      <a:extLst>
+                        <a:ext uri="{28A0092B-C50C-407E-A947-70E740481C1C}">
+                          <a14:useLocalDpi xmlns:a14="http://schemas.microsoft.com/office/drawing/2010/main" val="0"/>
+                        </a:ext>
+                      </a:extLst>
+                    </a:blip>
+                    <a:stretch>
+                      <a:fillRect/>
+                    </a:stretch>
+                  </pic:blipFill>
+                  <pic:spPr>
+                    <a:xfrm>
+                      <a:off x="0" y="0"/>
+                      <a:ext cx="3052504" cy="3932708"/>
+                    </a:xfrm>
+                    <a:prstGeom prst="rect">
+                      <a:avLst/>
+                    </a:prstGeom>
+                  </pic:spPr>
+                </pic:pic>
+              </a:graphicData>
+            </a:graphic>
+          </wp:inline>
+        </w:drawing>
+      </w:r>
+      <w:r>
+        <w:rPr>
+          <w:noProof/>
+          <w:sz w:val="24"/>
+          <w:szCs w:val="24"/>
+        </w:rPr>
+        <w:drawing>
+          <wp:inline distT="0" distB="0" distL="0" distR="0" wp14:anchorId="00DA43E9" wp14:editId="2560B2F4">
+            <wp:extent cx="5943600" cy="2301875"/>
+            <wp:effectExtent l="0" t="0" r="0" b="0"/>
+            <wp:docPr id="3" name="Picture 3" descr="Graphical user interface, text, application, email&#10;&#10;Description automatically generated"/>
+            <wp:cNvGraphicFramePr>
+              <a:graphicFrameLocks xmlns:a="http://schemas.openxmlformats.org/drawingml/2006/main" noChangeAspect="1"/>
+            </wp:cNvGraphicFramePr>
+            <a:graphic xmlns:a="http://schemas.openxmlformats.org/drawingml/2006/main">
+              <a:graphicData uri="http://schemas.openxmlformats.org/drawingml/2006/picture">
+                <pic:pic xmlns:pic="http://schemas.openxmlformats.org/drawingml/2006/picture">
+                  <pic:nvPicPr>
+                    <pic:cNvPr id="3" name="Picture 3" descr="Graphical user interface, text, application, email&#10;&#10;Description automatically generated"/>
+                    <pic:cNvPicPr/>
+                  </pic:nvPicPr>
+                  <pic:blipFill>
+                    <a:blip r:embed="rId8" cstate="print">
+                      <a:extLst>
+                        <a:ext uri="{28A0092B-C50C-407E-A947-70E740481C1C}">
+                          <a14:useLocalDpi xmlns:a14="http://schemas.microsoft.com/office/drawing/2010/main" val="0"/>
+                        </a:ext>
+                      </a:extLst>
+                    </a:blip>
+                    <a:stretch>
+                      <a:fillRect/>
+                    </a:stretch>
+                  </pic:blipFill>
+                  <pic:spPr>
+                    <a:xfrm>
+                      <a:off x="0" y="0"/>
+                      <a:ext cx="5943600" cy="2301875"/>
+                    </a:xfrm>
+                    <a:prstGeom prst="rect">
+                      <a:avLst/>
+                    </a:prstGeom>
+                  </pic:spPr>
+                </pic:pic>
+              </a:graphicData>
+            </a:graphic>
+          </wp:inline>
+        </w:drawing>
       </w:r>
     </w:p>
     <w:sectPr>

</xml_diff>